<commit_message>
added more info in assignment
</commit_message>
<xml_diff>
--- a/assignments/001_Assignment_1.docx
+++ b/assignments/001_Assignment_1.docx
@@ -260,23 +260,7 @@
           <w:b w:val="false"/>
           <w:bCs w:val="false"/>
         </w:rPr>
-        <w:t>http://localhost:</w:t>
-      </w:r>
-      <w:r>
-        <w:rPr>
-          <w:rStyle w:val="InternetLink"/>
-          <w:b w:val="false"/>
-          <w:bCs w:val="false"/>
-        </w:rPr>
-        <w:t>9091</w:t>
-      </w:r>
-      <w:r>
-        <w:rPr>
-          <w:rStyle w:val="InternetLink"/>
-          <w:b w:val="false"/>
-          <w:bCs w:val="false"/>
-        </w:rPr>
-        <w:t>/akshay</w:t>
+        <w:t>http://localhost:9091/akshay</w:t>
       </w:r>
     </w:p>
     <w:p>
@@ -462,7 +446,10 @@
         </w:rPr>
       </w:pPr>
       <w:r>
-        <w:rPr/>
+        <w:rPr>
+          <w:b w:val="false"/>
+          <w:bCs w:val="false"/>
+        </w:rPr>
       </w:r>
     </w:p>
     <w:p>
@@ -533,7 +520,10 @@
         </w:rPr>
       </w:pPr>
       <w:r>
-        <w:rPr/>
+        <w:rPr>
+          <w:b w:val="false"/>
+          <w:bCs w:val="false"/>
+        </w:rPr>
       </w:r>
     </w:p>
     <w:p>
@@ -622,22 +612,28 @@
         </w:rPr>
       </w:pPr>
       <w:r>
-        <w:rPr/>
-      </w:r>
-    </w:p>
-    <w:p>
-      <w:pPr>
-        <w:pStyle w:val="Normal"/>
-        <w:bidi w:val="0"/>
-        <w:jc w:val="left"/>
-        <w:rPr>
-          <w:b w:val="false"/>
-          <w:b w:val="false"/>
-          <w:bCs w:val="false"/>
-        </w:rPr>
-      </w:pPr>
-      <w:r>
-        <w:rPr/>
+        <w:rPr>
+          <w:b w:val="false"/>
+          <w:bCs w:val="false"/>
+        </w:rPr>
+      </w:r>
+    </w:p>
+    <w:p>
+      <w:pPr>
+        <w:pStyle w:val="Normal"/>
+        <w:bidi w:val="0"/>
+        <w:jc w:val="left"/>
+        <w:rPr>
+          <w:b w:val="false"/>
+          <w:b w:val="false"/>
+          <w:bCs w:val="false"/>
+        </w:rPr>
+      </w:pPr>
+      <w:r>
+        <w:rPr>
+          <w:b w:val="false"/>
+          <w:bCs w:val="false"/>
+        </w:rPr>
       </w:r>
     </w:p>
     <w:p>
@@ -690,7 +686,10 @@
         </w:rPr>
       </w:pPr>
       <w:r>
-        <w:rPr/>
+        <w:rPr>
+          <w:b w:val="false"/>
+          <w:bCs w:val="false"/>
+        </w:rPr>
       </w:r>
     </w:p>
     <w:p>
@@ -875,72 +874,44 @@
           <w:b w:val="false"/>
           <w:bCs w:val="false"/>
         </w:rPr>
-        <w:t>1</w:t>
-      </w:r>
-      <w:r>
-        <w:rPr>
-          <w:b w:val="false"/>
-          <w:bCs w:val="false"/>
-        </w:rPr>
-        <w:t>1</w:t>
-      </w:r>
-      <w:r>
-        <w:rPr>
-          <w:b w:val="false"/>
-          <w:bCs w:val="false"/>
-        </w:rPr>
-        <w:t>.  Run the image locally</w:t>
-      </w:r>
-    </w:p>
-    <w:p>
-      <w:pPr>
-        <w:pStyle w:val="Normal"/>
-        <w:bidi w:val="0"/>
-        <w:jc w:val="left"/>
-        <w:rPr>
-          <w:b w:val="false"/>
-          <w:b w:val="false"/>
-          <w:bCs w:val="false"/>
-        </w:rPr>
-      </w:pPr>
-      <w:r>
-        <w:rPr>
-          <w:b w:val="false"/>
-          <w:bCs w:val="false"/>
-        </w:rPr>
-      </w:r>
-    </w:p>
-    <w:p>
-      <w:pPr>
-        <w:pStyle w:val="Normal"/>
-        <w:bidi w:val="0"/>
-        <w:jc w:val="left"/>
-        <w:rPr>
-          <w:b w:val="false"/>
-          <w:b w:val="false"/>
-          <w:bCs w:val="false"/>
-        </w:rPr>
-      </w:pPr>
-      <w:r>
-        <w:rPr>
-          <w:b w:val="false"/>
-          <w:bCs w:val="false"/>
-        </w:rPr>
-        <w:t>docker run -p 8080:</w:t>
-      </w:r>
-      <w:r>
-        <w:rPr>
-          <w:b w:val="false"/>
-          <w:bCs w:val="false"/>
-        </w:rPr>
-        <w:t>9091</w:t>
-      </w:r>
-      <w:r>
-        <w:rPr>
-          <w:b w:val="false"/>
-          <w:bCs w:val="false"/>
-        </w:rPr>
-        <w:t xml:space="preserve"> &lt;docker_hub_user_name&gt;/hello-docker</w:t>
+        <w:t>11.  Run the image locally</w:t>
+      </w:r>
+    </w:p>
+    <w:p>
+      <w:pPr>
+        <w:pStyle w:val="Normal"/>
+        <w:bidi w:val="0"/>
+        <w:jc w:val="left"/>
+        <w:rPr>
+          <w:b w:val="false"/>
+          <w:b w:val="false"/>
+          <w:bCs w:val="false"/>
+        </w:rPr>
+      </w:pPr>
+      <w:r>
+        <w:rPr>
+          <w:b w:val="false"/>
+          <w:bCs w:val="false"/>
+        </w:rPr>
+      </w:r>
+    </w:p>
+    <w:p>
+      <w:pPr>
+        <w:pStyle w:val="Normal"/>
+        <w:bidi w:val="0"/>
+        <w:jc w:val="left"/>
+        <w:rPr>
+          <w:b w:val="false"/>
+          <w:b w:val="false"/>
+          <w:bCs w:val="false"/>
+        </w:rPr>
+      </w:pPr>
+      <w:r>
+        <w:rPr>
+          <w:b w:val="false"/>
+          <w:bCs w:val="false"/>
+        </w:rPr>
+        <w:t>docker run -p 8080:9091 &lt;docker_hub_user_name&gt;/hello-docker</w:t>
       </w:r>
     </w:p>
     <w:p>
@@ -1009,29 +980,63 @@
         </w:rPr>
       </w:pPr>
       <w:r>
-        <w:rPr>
-          <w:b w:val="false"/>
-          <w:bCs w:val="false"/>
-        </w:rPr>
-      </w:r>
-    </w:p>
-    <w:p>
-      <w:pPr>
-        <w:pStyle w:val="Normal"/>
-        <w:bidi w:val="0"/>
-        <w:jc w:val="left"/>
-        <w:rPr>
-          <w:b w:val="false"/>
-          <w:b w:val="false"/>
-          <w:bCs w:val="false"/>
-        </w:rPr>
-      </w:pPr>
-      <w:r>
-        <w:rPr>
-          <w:b w:val="false"/>
-          <w:bCs w:val="false"/>
-        </w:rPr>
-        <w:t>14. Execute following to identify the CONTAINER_ID of your container</w:t>
+        <w:rPr/>
+      </w:r>
+    </w:p>
+    <w:p>
+      <w:pPr>
+        <w:pStyle w:val="Normal"/>
+        <w:bidi w:val="0"/>
+        <w:jc w:val="left"/>
+        <w:rPr>
+          <w:b/>
+          <w:b/>
+          <w:bCs/>
+        </w:rPr>
+      </w:pPr>
+      <w:r>
+        <w:rPr>
+          <w:b/>
+          <w:bCs/>
+        </w:rPr>
+        <w:t>Execute following on different terminal</w:t>
+      </w:r>
+    </w:p>
+    <w:p>
+      <w:pPr>
+        <w:pStyle w:val="Normal"/>
+        <w:bidi w:val="0"/>
+        <w:jc w:val="left"/>
+        <w:rPr>
+          <w:b w:val="false"/>
+          <w:b w:val="false"/>
+          <w:bCs w:val="false"/>
+        </w:rPr>
+      </w:pPr>
+      <w:r>
+        <w:rPr>
+          <w:b w:val="false"/>
+          <w:bCs w:val="false"/>
+        </w:rPr>
+      </w:r>
+    </w:p>
+    <w:p>
+      <w:pPr>
+        <w:pStyle w:val="Normal"/>
+        <w:bidi w:val="0"/>
+        <w:jc w:val="left"/>
+        <w:rPr>
+          <w:b w:val="false"/>
+          <w:b w:val="false"/>
+          <w:bCs w:val="false"/>
+        </w:rPr>
+      </w:pPr>
+      <w:r>
+        <w:rPr>
+          <w:b w:val="false"/>
+          <w:bCs w:val="false"/>
+        </w:rPr>
+        <w:t xml:space="preserve">14. Execute following to identify the CONTAINER_ID of your container </w:t>
       </w:r>
     </w:p>
     <w:p>
@@ -1176,22 +1181,134 @@
           <w:b w:val="false"/>
           <w:bCs w:val="false"/>
         </w:rPr>
-        <w:t>16. login to docker hub</w:t>
-      </w:r>
-    </w:p>
-    <w:p>
-      <w:pPr>
-        <w:pStyle w:val="Normal"/>
-        <w:bidi w:val="0"/>
-        <w:jc w:val="left"/>
-        <w:rPr>
-          <w:b w:val="false"/>
-          <w:b w:val="false"/>
-          <w:bCs w:val="false"/>
-        </w:rPr>
-      </w:pPr>
-      <w:r>
-        <w:rPr/>
+        <w:t>1</w:t>
+      </w:r>
+      <w:r>
+        <w:rPr>
+          <w:b w:val="false"/>
+          <w:bCs w:val="false"/>
+        </w:rPr>
+        <w:t>6</w:t>
+      </w:r>
+      <w:r>
+        <w:rPr>
+          <w:b w:val="false"/>
+          <w:bCs w:val="false"/>
+        </w:rPr>
+        <w:t xml:space="preserve">. Execute following to </w:t>
+      </w:r>
+      <w:r>
+        <w:rPr>
+          <w:b w:val="false"/>
+          <w:bCs w:val="false"/>
+        </w:rPr>
+        <w:t>and verify no containers are running</w:t>
+      </w:r>
+    </w:p>
+    <w:p>
+      <w:pPr>
+        <w:pStyle w:val="Normal"/>
+        <w:bidi w:val="0"/>
+        <w:jc w:val="left"/>
+        <w:rPr>
+          <w:b w:val="false"/>
+          <w:b w:val="false"/>
+          <w:bCs w:val="false"/>
+        </w:rPr>
+      </w:pPr>
+      <w:r>
+        <w:rPr>
+          <w:b w:val="false"/>
+          <w:bCs w:val="false"/>
+        </w:rPr>
+      </w:r>
+    </w:p>
+    <w:p>
+      <w:pPr>
+        <w:pStyle w:val="Normal"/>
+        <w:bidi w:val="0"/>
+        <w:jc w:val="left"/>
+        <w:rPr>
+          <w:b w:val="false"/>
+          <w:b w:val="false"/>
+          <w:bCs w:val="false"/>
+        </w:rPr>
+      </w:pPr>
+      <w:r>
+        <w:rPr>
+          <w:b w:val="false"/>
+          <w:bCs w:val="false"/>
+        </w:rPr>
+        <w:t>docker ps</w:t>
+      </w:r>
+    </w:p>
+    <w:p>
+      <w:pPr>
+        <w:pStyle w:val="Normal"/>
+        <w:bidi w:val="0"/>
+        <w:jc w:val="left"/>
+        <w:rPr>
+          <w:b w:val="false"/>
+          <w:b w:val="false"/>
+          <w:bCs w:val="false"/>
+        </w:rPr>
+      </w:pPr>
+      <w:r>
+        <w:rPr>
+          <w:b w:val="false"/>
+          <w:bCs w:val="false"/>
+        </w:rPr>
+      </w:r>
+    </w:p>
+    <w:p>
+      <w:pPr>
+        <w:pStyle w:val="Normal"/>
+        <w:bidi w:val="0"/>
+        <w:jc w:val="left"/>
+        <w:rPr>
+          <w:b w:val="false"/>
+          <w:b w:val="false"/>
+          <w:bCs w:val="false"/>
+        </w:rPr>
+      </w:pPr>
+      <w:r>
+        <w:rPr>
+          <w:b w:val="false"/>
+          <w:bCs w:val="false"/>
+        </w:rPr>
+        <w:t>1</w:t>
+      </w:r>
+      <w:r>
+        <w:rPr>
+          <w:b w:val="false"/>
+          <w:bCs w:val="false"/>
+        </w:rPr>
+        <w:t>7</w:t>
+      </w:r>
+      <w:r>
+        <w:rPr>
+          <w:b w:val="false"/>
+          <w:bCs w:val="false"/>
+        </w:rPr>
+        <w:t>. login to docker hub</w:t>
+      </w:r>
+    </w:p>
+    <w:p>
+      <w:pPr>
+        <w:pStyle w:val="Normal"/>
+        <w:bidi w:val="0"/>
+        <w:jc w:val="left"/>
+        <w:rPr>
+          <w:b w:val="false"/>
+          <w:b w:val="false"/>
+          <w:bCs w:val="false"/>
+        </w:rPr>
+      </w:pPr>
+      <w:r>
+        <w:rPr>
+          <w:b w:val="false"/>
+          <w:bCs w:val="false"/>
+        </w:rPr>
       </w:r>
     </w:p>
     <w:p>
@@ -1254,7 +1371,7 @@
           <w:b w:val="false"/>
           <w:bCs w:val="false"/>
         </w:rPr>
-        <w:t>7</w:t>
+        <w:t>8</w:t>
       </w:r>
       <w:r>
         <w:rPr>
@@ -1335,22 +1452,39 @@
           <w:b w:val="false"/>
           <w:bCs w:val="false"/>
         </w:rPr>
-        <w:t>18. Remove the local image (this should fail)</w:t>
-      </w:r>
-    </w:p>
-    <w:p>
-      <w:pPr>
-        <w:pStyle w:val="Normal"/>
-        <w:bidi w:val="0"/>
-        <w:jc w:val="left"/>
-        <w:rPr>
-          <w:b w:val="false"/>
-          <w:b w:val="false"/>
-          <w:bCs w:val="false"/>
-        </w:rPr>
-      </w:pPr>
-      <w:r>
-        <w:rPr/>
+        <w:t>1</w:t>
+      </w:r>
+      <w:r>
+        <w:rPr>
+          <w:b w:val="false"/>
+          <w:bCs w:val="false"/>
+        </w:rPr>
+        <w:t>9</w:t>
+      </w:r>
+      <w:r>
+        <w:rPr>
+          <w:b w:val="false"/>
+          <w:bCs w:val="false"/>
+        </w:rPr>
+        <w:t>. Remove the local image (this should fail)</w:t>
+      </w:r>
+    </w:p>
+    <w:p>
+      <w:pPr>
+        <w:pStyle w:val="Normal"/>
+        <w:bidi w:val="0"/>
+        <w:jc w:val="left"/>
+        <w:rPr>
+          <w:b w:val="false"/>
+          <w:b w:val="false"/>
+          <w:bCs w:val="false"/>
+        </w:rPr>
+      </w:pPr>
+      <w:r>
+        <w:rPr>
+          <w:b w:val="false"/>
+          <w:bCs w:val="false"/>
+        </w:rPr>
       </w:r>
     </w:p>
     <w:p>
@@ -1384,41 +1518,54 @@
         </w:rPr>
       </w:pPr>
       <w:r>
-        <w:rPr/>
-      </w:r>
-    </w:p>
-    <w:p>
-      <w:pPr>
-        <w:pStyle w:val="Normal"/>
-        <w:bidi w:val="0"/>
-        <w:jc w:val="left"/>
-        <w:rPr>
-          <w:b w:val="false"/>
-          <w:b w:val="false"/>
-          <w:bCs w:val="false"/>
-        </w:rPr>
-      </w:pPr>
-      <w:r>
-        <w:rPr>
-          <w:b w:val="false"/>
-          <w:bCs w:val="false"/>
-        </w:rPr>
-        <w:t>19. See the stopped containers</w:t>
-      </w:r>
-    </w:p>
-    <w:p>
-      <w:pPr>
-        <w:pStyle w:val="Normal"/>
-        <w:bidi w:val="0"/>
-        <w:jc w:val="left"/>
-        <w:rPr>
-          <w:b w:val="false"/>
-          <w:b w:val="false"/>
-          <w:bCs w:val="false"/>
-        </w:rPr>
-      </w:pPr>
-      <w:r>
-        <w:rPr/>
+        <w:rPr>
+          <w:b w:val="false"/>
+          <w:bCs w:val="false"/>
+        </w:rPr>
+      </w:r>
+    </w:p>
+    <w:p>
+      <w:pPr>
+        <w:pStyle w:val="Normal"/>
+        <w:bidi w:val="0"/>
+        <w:jc w:val="left"/>
+        <w:rPr>
+          <w:b w:val="false"/>
+          <w:b w:val="false"/>
+          <w:bCs w:val="false"/>
+        </w:rPr>
+      </w:pPr>
+      <w:r>
+        <w:rPr>
+          <w:b w:val="false"/>
+          <w:bCs w:val="false"/>
+        </w:rPr>
+        <w:t>20</w:t>
+      </w:r>
+      <w:r>
+        <w:rPr>
+          <w:b w:val="false"/>
+          <w:bCs w:val="false"/>
+        </w:rPr>
+        <w:t>. See the stopped containers</w:t>
+      </w:r>
+    </w:p>
+    <w:p>
+      <w:pPr>
+        <w:pStyle w:val="Normal"/>
+        <w:bidi w:val="0"/>
+        <w:jc w:val="left"/>
+        <w:rPr>
+          <w:b w:val="false"/>
+          <w:b w:val="false"/>
+          <w:bCs w:val="false"/>
+        </w:rPr>
+      </w:pPr>
+      <w:r>
+        <w:rPr>
+          <w:b w:val="false"/>
+          <w:bCs w:val="false"/>
+        </w:rPr>
       </w:r>
     </w:p>
     <w:p>
@@ -1452,41 +1599,61 @@
         </w:rPr>
       </w:pPr>
       <w:r>
-        <w:rPr/>
-      </w:r>
-    </w:p>
-    <w:p>
-      <w:pPr>
-        <w:pStyle w:val="Normal"/>
-        <w:bidi w:val="0"/>
-        <w:jc w:val="left"/>
-        <w:rPr>
-          <w:b w:val="false"/>
-          <w:b w:val="false"/>
-          <w:bCs w:val="false"/>
-        </w:rPr>
-      </w:pPr>
-      <w:r>
-        <w:rPr>
-          <w:b w:val="false"/>
-          <w:bCs w:val="false"/>
-        </w:rPr>
-        <w:t>20. Remove the containers</w:t>
-      </w:r>
-    </w:p>
-    <w:p>
-      <w:pPr>
-        <w:pStyle w:val="Normal"/>
-        <w:bidi w:val="0"/>
-        <w:jc w:val="left"/>
-        <w:rPr>
-          <w:b w:val="false"/>
-          <w:b w:val="false"/>
-          <w:bCs w:val="false"/>
-        </w:rPr>
-      </w:pPr>
-      <w:r>
-        <w:rPr/>
+        <w:rPr>
+          <w:b w:val="false"/>
+          <w:bCs w:val="false"/>
+        </w:rPr>
+      </w:r>
+    </w:p>
+    <w:p>
+      <w:pPr>
+        <w:pStyle w:val="Normal"/>
+        <w:bidi w:val="0"/>
+        <w:jc w:val="left"/>
+        <w:rPr>
+          <w:b w:val="false"/>
+          <w:b w:val="false"/>
+          <w:bCs w:val="false"/>
+        </w:rPr>
+      </w:pPr>
+      <w:r>
+        <w:rPr>
+          <w:b w:val="false"/>
+          <w:bCs w:val="false"/>
+        </w:rPr>
+        <w:t>2</w:t>
+      </w:r>
+      <w:r>
+        <w:rPr>
+          <w:b w:val="false"/>
+          <w:bCs w:val="false"/>
+        </w:rPr>
+        <w:t>1</w:t>
+      </w:r>
+      <w:r>
+        <w:rPr>
+          <w:b w:val="false"/>
+          <w:bCs w:val="false"/>
+        </w:rPr>
+        <w:t>. Remove the containers</w:t>
+      </w:r>
+    </w:p>
+    <w:p>
+      <w:pPr>
+        <w:pStyle w:val="Normal"/>
+        <w:bidi w:val="0"/>
+        <w:jc w:val="left"/>
+        <w:rPr>
+          <w:b w:val="false"/>
+          <w:b w:val="false"/>
+          <w:bCs w:val="false"/>
+        </w:rPr>
+      </w:pPr>
+      <w:r>
+        <w:rPr>
+          <w:b w:val="false"/>
+          <w:bCs w:val="false"/>
+        </w:rPr>
       </w:r>
     </w:p>
     <w:p>
@@ -1520,41 +1687,61 @@
         </w:rPr>
       </w:pPr>
       <w:r>
-        <w:rPr/>
-      </w:r>
-    </w:p>
-    <w:p>
-      <w:pPr>
-        <w:pStyle w:val="Normal"/>
-        <w:bidi w:val="0"/>
-        <w:jc w:val="left"/>
-        <w:rPr>
-          <w:b w:val="false"/>
-          <w:b w:val="false"/>
-          <w:bCs w:val="false"/>
-        </w:rPr>
-      </w:pPr>
-      <w:r>
-        <w:rPr>
-          <w:b w:val="false"/>
-          <w:bCs w:val="false"/>
-        </w:rPr>
-        <w:t>21. Remove all the images</w:t>
-      </w:r>
-    </w:p>
-    <w:p>
-      <w:pPr>
-        <w:pStyle w:val="Normal"/>
-        <w:bidi w:val="0"/>
-        <w:jc w:val="left"/>
-        <w:rPr>
-          <w:b w:val="false"/>
-          <w:b w:val="false"/>
-          <w:bCs w:val="false"/>
-        </w:rPr>
-      </w:pPr>
-      <w:r>
-        <w:rPr/>
+        <w:rPr>
+          <w:b w:val="false"/>
+          <w:bCs w:val="false"/>
+        </w:rPr>
+      </w:r>
+    </w:p>
+    <w:p>
+      <w:pPr>
+        <w:pStyle w:val="Normal"/>
+        <w:bidi w:val="0"/>
+        <w:jc w:val="left"/>
+        <w:rPr>
+          <w:b w:val="false"/>
+          <w:b w:val="false"/>
+          <w:bCs w:val="false"/>
+        </w:rPr>
+      </w:pPr>
+      <w:r>
+        <w:rPr>
+          <w:b w:val="false"/>
+          <w:bCs w:val="false"/>
+        </w:rPr>
+        <w:t>2</w:t>
+      </w:r>
+      <w:r>
+        <w:rPr>
+          <w:b w:val="false"/>
+          <w:bCs w:val="false"/>
+        </w:rPr>
+        <w:t>2</w:t>
+      </w:r>
+      <w:r>
+        <w:rPr>
+          <w:b w:val="false"/>
+          <w:bCs w:val="false"/>
+        </w:rPr>
+        <w:t>. Remove all the images</w:t>
+      </w:r>
+    </w:p>
+    <w:p>
+      <w:pPr>
+        <w:pStyle w:val="Normal"/>
+        <w:bidi w:val="0"/>
+        <w:jc w:val="left"/>
+        <w:rPr>
+          <w:b w:val="false"/>
+          <w:b w:val="false"/>
+          <w:bCs w:val="false"/>
+        </w:rPr>
+      </w:pPr>
+      <w:r>
+        <w:rPr>
+          <w:b w:val="false"/>
+          <w:bCs w:val="false"/>
+        </w:rPr>
       </w:r>
     </w:p>
     <w:p>

</xml_diff>